<commit_message>
open calais is added. other things added.
</commit_message>
<xml_diff>
--- a/تکنینک های مهم.docx
+++ b/تکنینک های مهم.docx
@@ -286,8 +286,6 @@
             <w:r>
               <w:t>Particle filters like Kalman filter and Monte Carlo filter</w:t>
             </w:r>
-            <w:bookmarkStart w:id="0" w:name="_GoBack"/>
-            <w:bookmarkEnd w:id="0"/>
           </w:p>
         </w:tc>
         <w:tc>
@@ -298,6 +296,59 @@
             <w:pPr>
               <w:bidi/>
             </w:pPr>
+          </w:p>
+        </w:tc>
+      </w:tr>
+      <w:tr>
+        <w:tc>
+          <w:tcPr>
+            <w:tcW w:w="4675" w:type="dxa"/>
+          </w:tcPr>
+          <w:p>
+            <w:r>
+              <w:t xml:space="preserve">Bootstrapping and semi supervised learning </w:t>
+            </w:r>
+          </w:p>
+        </w:tc>
+        <w:tc>
+          <w:tcPr>
+            <w:tcW w:w="4675" w:type="dxa"/>
+          </w:tcPr>
+          <w:p>
+            <w:pPr>
+              <w:bidi/>
+            </w:pPr>
+          </w:p>
+        </w:tc>
+      </w:tr>
+      <w:tr>
+        <w:tc>
+          <w:tcPr>
+            <w:tcW w:w="4675" w:type="dxa"/>
+          </w:tcPr>
+          <w:p>
+            <w:r>
+              <w:t>Levenberg–Marquardt algorithm</w:t>
+            </w:r>
+          </w:p>
+        </w:tc>
+        <w:tc>
+          <w:tcPr>
+            <w:tcW w:w="4675" w:type="dxa"/>
+          </w:tcPr>
+          <w:p>
+            <w:pPr>
+              <w:bidi/>
+            </w:pPr>
+            <w:r>
+              <w:rPr>
+                <w:rFonts w:hint="cs"/>
+                <w:rtl/>
+              </w:rPr>
+              <w:t>این روش بهینه سازی را آقای امیری معرفی کرد.</w:t>
+            </w:r>
+            <w:bookmarkStart w:id="0" w:name="_GoBack"/>
+            <w:bookmarkEnd w:id="0"/>
           </w:p>
         </w:tc>
       </w:tr>

</xml_diff>